<commit_message>
Add explanation of using GNU standards
</commit_message>
<xml_diff>
--- a/Report - Post Office Queuing System Simulation.docx
+++ b/Report - Post Office Queuing System Simulation.docx
@@ -10,7 +10,25 @@
         <w:t>Design Decisions and Assumptions</w:t>
       </w:r>
     </w:p>
-    <w:p/>
+    <w:p>
+      <w:r>
+        <w:t>In my C programs, I have adopted the GNU Standards (</w:t>
+      </w:r>
+      <w:hyperlink r:id="rId6" w:history="1">
+        <w:r>
+          <w:rPr>
+            <w:rStyle w:val="Hyperlink"/>
+          </w:rPr>
+          <w:t>https://www.gnu.org/prep/standards/html_node/Writing-C.html</w:t>
+        </w:r>
+      </w:hyperlink>
+      <w:r>
+        <w:t>), as this will help standardise my code</w:t>
+      </w:r>
+      <w:r>
+        <w:t xml:space="preserve"> for future development. </w:t>
+      </w:r>
+    </w:p>
     <w:p>
       <w:pPr>
         <w:pStyle w:val="Heading1"/>
@@ -39,8 +57,8 @@
     </w:p>
     <w:p/>
     <w:sectPr>
-      <w:headerReference w:type="default" r:id="rId6"/>
-      <w:footerReference w:type="default" r:id="rId7"/>
+      <w:headerReference w:type="default" r:id="rId7"/>
+      <w:footerReference w:type="default" r:id="rId8"/>
       <w:pgSz w:w="11906" w:h="16838"/>
       <w:pgMar w:top="1440" w:right="1440" w:bottom="1440" w:left="1440" w:header="708" w:footer="708" w:gutter="0"/>
       <w:cols w:space="708"/>
@@ -806,6 +824,29 @@
     <w:uiPriority w:val="99"/>
     <w:rsid w:val="007A197D"/>
   </w:style>
+  <w:style w:type="character" w:styleId="Hyperlink">
+    <w:name w:val="Hyperlink"/>
+    <w:basedOn w:val="DefaultParagraphFont"/>
+    <w:uiPriority w:val="99"/>
+    <w:unhideWhenUsed/>
+    <w:rsid w:val="00D70EC8"/>
+    <w:rPr>
+      <w:color w:val="0563C1" w:themeColor="hyperlink"/>
+      <w:u w:val="single"/>
+    </w:rPr>
+  </w:style>
+  <w:style w:type="character" w:styleId="UnresolvedMention">
+    <w:name w:val="Unresolved Mention"/>
+    <w:basedOn w:val="DefaultParagraphFont"/>
+    <w:uiPriority w:val="99"/>
+    <w:semiHidden/>
+    <w:unhideWhenUsed/>
+    <w:rsid w:val="00D70EC8"/>
+    <w:rPr>
+      <w:color w:val="605E5C"/>
+      <w:shd w:val="clear" w:color="auto" w:fill="E1DFDD"/>
+    </w:rPr>
+  </w:style>
 </w:styles>
 </file>
 

</xml_diff>

<commit_message>
Complete design choices section
</commit_message>
<xml_diff>
--- a/Report - Post Office Queuing System Simulation.docx
+++ b/Report - Post Office Queuing System Simulation.docx
@@ -7,26 +7,558 @@
         <w:pStyle w:val="Heading1"/>
       </w:pPr>
       <w:r>
-        <w:t>Design Decisions and Assumptions</w:t>
+        <w:t>Design Decisions</w:t>
+      </w:r>
+    </w:p>
+    <w:p>
+      <w:pPr>
+        <w:pStyle w:val="Heading2"/>
+      </w:pPr>
+      <w:r>
+        <w:t>Assumptions</w:t>
+      </w:r>
+    </w:p>
+    <w:p>
+      <w:r>
+        <w:t xml:space="preserve">The </w:t>
+      </w:r>
+      <w:r>
+        <w:t xml:space="preserve">unit of time will be minutes, as this is the most appropriate time to measure how long customers would typically spend in a Post Office branch. The alternatives of seconds and hours would result in numbers which are far too large and far too </w:t>
+      </w:r>
+      <w:r>
+        <w:t>small,</w:t>
+      </w:r>
+      <w:r>
+        <w:t xml:space="preserve"> respectively.</w:t>
+      </w:r>
+    </w:p>
+    <w:p>
+      <w:r>
+        <w:t>When l</w:t>
+      </w:r>
+      <w:r>
+        <w:t xml:space="preserve">eaving </w:t>
+      </w:r>
+      <w:r>
+        <w:t>the q</w:t>
+      </w:r>
+      <w:r>
+        <w:t xml:space="preserve">ueue </w:t>
+      </w:r>
+      <w:r>
+        <w:t xml:space="preserve">to join </w:t>
+      </w:r>
+      <w:r>
+        <w:t xml:space="preserve">a </w:t>
+      </w:r>
+      <w:r>
+        <w:t>service p</w:t>
+      </w:r>
+      <w:r>
+        <w:t>oint</w:t>
+      </w:r>
+      <w:r>
+        <w:t xml:space="preserve">, </w:t>
+      </w:r>
+      <w:r>
+        <w:t xml:space="preserve">only the task time from the customer will be handed over to the service point. </w:t>
+      </w:r>
+      <w:r>
+        <w:t>This is because the task time is the only relevant data</w:t>
+      </w:r>
+      <w:r>
+        <w:t xml:space="preserve">; tolerance of the customer is irrelevant because </w:t>
+      </w:r>
+      <w:r>
+        <w:t>the customer has left the queue, and the next customer in the queue is implicit.</w:t>
+      </w:r>
+    </w:p>
+    <w:p>
+      <w:r>
+        <w:t>For each minute, I have assumed that only a single customer can leave the queue to join a service point</w:t>
+      </w:r>
+      <w:r>
+        <w:t>, even if there are multiple people in the queue and multiple service points are available</w:t>
+      </w:r>
+      <w:r>
+        <w:t xml:space="preserve">. This is because </w:t>
+      </w:r>
+      <w:r>
+        <w:t>in real life, it would take some time for the person at the front of the queue to realise that there is an available service point</w:t>
+      </w:r>
+      <w:r>
+        <w:t xml:space="preserve"> and move towards it.</w:t>
+      </w:r>
+    </w:p>
+    <w:p>
+      <w:pPr>
+        <w:pStyle w:val="Heading2"/>
+      </w:pPr>
+      <w:r>
+        <w:t>GNU Standards</w:t>
       </w:r>
     </w:p>
     <w:p>
       <w:r>
         <w:t>In my C programs, I have adopted the GNU Standards (</w:t>
       </w:r>
-      <w:hyperlink r:id="rId6" w:history="1">
+      <w:hyperlink r:id="rId7" w:history="1">
         <w:r>
           <w:rPr>
             <w:rStyle w:val="Hyperlink"/>
           </w:rPr>
-          <w:t>https://www.gnu.org/prep/standards/html_node/Writing-C.html</w:t>
+          <w:t>https://www.gnu.org/prep/standards/html_node/Writin</w:t>
+        </w:r>
+        <w:r>
+          <w:rPr>
+            <w:rStyle w:val="Hyperlink"/>
+          </w:rPr>
+          <w:t>g</w:t>
+        </w:r>
+        <w:r>
+          <w:rPr>
+            <w:rStyle w:val="Hyperlink"/>
+          </w:rPr>
+          <w:t>-C.html</w:t>
         </w:r>
       </w:hyperlink>
       <w:r>
         <w:t>), as this will help standardise my code</w:t>
       </w:r>
       <w:r>
-        <w:t xml:space="preserve"> for future development. </w:t>
+        <w:t xml:space="preserve"> for future development.</w:t>
+      </w:r>
+    </w:p>
+    <w:p>
+      <w:r>
+        <w:t xml:space="preserve">For example, </w:t>
+      </w:r>
+      <w:r>
+        <w:t xml:space="preserve">this includes the convention of keeping the lengths of source code to 79 </w:t>
+      </w:r>
+      <w:r>
+        <w:t>characters or less, as this ensures maximum readability for the widest range of environments.</w:t>
+      </w:r>
+      <w:r>
+        <w:t xml:space="preserve"> It also includes the convention of commenting your code briefly </w:t>
+      </w:r>
+      <w:r>
+        <w:t xml:space="preserve">to explain its purpose, which will help </w:t>
+      </w:r>
+      <w:r>
+        <w:t>other programmers to understand parts of your code.</w:t>
+      </w:r>
+    </w:p>
+    <w:p>
+      <w:pPr>
+        <w:pStyle w:val="Heading2"/>
+      </w:pPr>
+      <w:r>
+        <w:t>Input Parameters</w:t>
+      </w:r>
+    </w:p>
+    <w:p>
+      <w:r>
+        <w:t>In addition to the essential input parameters</w:t>
+      </w:r>
+      <w:r>
+        <w:t xml:space="preserve"> </w:t>
+      </w:r>
+      <w:r>
+        <w:t>(</w:t>
+      </w:r>
+      <w:r>
+        <w:t xml:space="preserve">maximum queue length, number of service points, </w:t>
+      </w:r>
+      <w:r>
+        <w:t xml:space="preserve">and </w:t>
+      </w:r>
+      <w:r>
+        <w:t>closing time</w:t>
+      </w:r>
+      <w:r>
+        <w:t xml:space="preserve">), I have decided to allow the </w:t>
+      </w:r>
+      <w:r>
+        <w:t>user to configure other parameters which will be used in tandem with the implementation of random distributions.</w:t>
+      </w:r>
+    </w:p>
+    <w:p>
+      <w:r>
+        <w:t xml:space="preserve">The user </w:t>
+      </w:r>
+      <w:r>
+        <w:t>can</w:t>
+      </w:r>
+      <w:r>
+        <w:t xml:space="preserve"> configure the average number of customers per minute, </w:t>
+      </w:r>
+      <w:r>
+        <w:t>mean</w:t>
+      </w:r>
+      <w:r>
+        <w:t xml:space="preserve"> and standard deviation of</w:t>
+      </w:r>
+      <w:r>
+        <w:t xml:space="preserve"> minutes for a customer’s </w:t>
+      </w:r>
+      <w:r>
+        <w:t xml:space="preserve">task, </w:t>
+      </w:r>
+      <w:r>
+        <w:t xml:space="preserve">and </w:t>
+      </w:r>
+      <w:r>
+        <w:t xml:space="preserve">mean </w:t>
+      </w:r>
+      <w:r>
+        <w:t xml:space="preserve">and standard deviation for </w:t>
+      </w:r>
+      <w:r>
+        <w:t>maximum queue time of a customer</w:t>
+      </w:r>
+      <w:r>
+        <w:t>.</w:t>
+      </w:r>
+      <w:r>
+        <w:t xml:space="preserve"> </w:t>
+      </w:r>
+      <w:r>
+        <w:t xml:space="preserve">This enables them to configure the simulation to reflect the demand for their Post Office branch more effectively; </w:t>
+      </w:r>
+      <w:r>
+        <w:t xml:space="preserve">some branches may have less demand due to </w:t>
+      </w:r>
+      <w:r>
+        <w:t>being in</w:t>
+      </w:r>
+      <w:r>
+        <w:t xml:space="preserve"> a more rural area</w:t>
+      </w:r>
+      <w:r>
+        <w:t>, whilst others may be in the middle of a busy city, and so have more demand.</w:t>
+      </w:r>
+    </w:p>
+    <w:p>
+      <w:pPr>
+        <w:pStyle w:val="Heading2"/>
+      </w:pPr>
+      <w:r>
+        <w:t>Choice of Random Distributions</w:t>
+      </w:r>
+    </w:p>
+    <w:p>
+      <w:r>
+        <w:t xml:space="preserve">I have </w:t>
+      </w:r>
+      <w:r>
+        <w:t>included</w:t>
+      </w:r>
+      <w:r>
+        <w:t xml:space="preserve"> the GSL library to </w:t>
+      </w:r>
+      <w:r>
+        <w:t xml:space="preserve">implement </w:t>
+      </w:r>
+      <w:r>
+        <w:t xml:space="preserve">randomness for the </w:t>
+      </w:r>
+      <w:r>
+        <w:t xml:space="preserve">number of new customers arriving at the branch for each time interval, </w:t>
+      </w:r>
+      <w:r>
+        <w:t xml:space="preserve">the </w:t>
+      </w:r>
+      <w:r>
+        <w:t>minutes</w:t>
+      </w:r>
+      <w:r>
+        <w:t xml:space="preserve"> required to complete the task of each customer, and the maximum time a customer is willing to queue for.</w:t>
+      </w:r>
+    </w:p>
+    <w:p>
+      <w:r>
+        <w:t xml:space="preserve">For the number of new customers arriving for each time interval, I decided to implement the Poisson distribution. This </w:t>
+      </w:r>
+      <w:r>
+        <w:t xml:space="preserve">distribution is used to show </w:t>
+      </w:r>
+      <w:r>
+        <w:t xml:space="preserve">how </w:t>
+      </w:r>
+      <w:r>
+        <w:t>ma</w:t>
+      </w:r>
+      <w:r>
+        <w:t xml:space="preserve">ny times </w:t>
+      </w:r>
+      <w:r>
+        <w:t xml:space="preserve">an event is likely to occur within a specified period. It takes the </w:t>
+      </w:r>
+      <w:r>
+        <w:t xml:space="preserve">expected number of events </w:t>
+      </w:r>
+      <w:r>
+        <w:t>in each</w:t>
+      </w:r>
+      <w:r>
+        <w:t xml:space="preserve"> interval</w:t>
+      </w:r>
+      <w:r>
+        <w:t xml:space="preserve"> as the parameter.</w:t>
+      </w:r>
+      <w:r>
+        <w:t xml:space="preserve"> </w:t>
+      </w:r>
+      <w:r>
+        <w:t xml:space="preserve">For example, if the user expects two customers to arrive </w:t>
+      </w:r>
+      <w:r>
+        <w:t xml:space="preserve">for </w:t>
+      </w:r>
+      <w:r>
+        <w:t xml:space="preserve">every </w:t>
+      </w:r>
+      <w:r>
+        <w:t>minute</w:t>
+      </w:r>
+      <w:r>
+        <w:t xml:space="preserve">, </w:t>
+      </w:r>
+      <w:r>
+        <w:t xml:space="preserve">then </w:t>
+      </w:r>
+      <w:r>
+        <w:t>they would set the parameter</w:t>
+      </w:r>
+      <w:r>
+        <w:t xml:space="preserve"> </w:t>
+      </w:r>
+      <w:r>
+        <w:rPr>
+          <w:i/>
+          <w:iCs/>
+        </w:rPr>
+        <w:t>averageCustomersPerMinute</w:t>
+      </w:r>
+      <w:r>
+        <w:t xml:space="preserve"> to have the value of 2</w:t>
+      </w:r>
+      <w:r>
+        <w:t>.</w:t>
+      </w:r>
+    </w:p>
+    <w:p>
+      <w:r>
+        <w:t>On the other hand, I decided to implement the normal distribution (also known as the Gaussian distribution) for the time required to complete the task of each customer, and the m</w:t>
+      </w:r>
+      <w:r>
+        <w:t xml:space="preserve">aximum time a customer is willing to queue for. This is because </w:t>
+      </w:r>
+      <w:r>
+        <w:t xml:space="preserve">the normal distribution </w:t>
+      </w:r>
+      <w:r>
+        <w:lastRenderedPageBreak/>
+        <w:t xml:space="preserve">approximates many natural phenomena, </w:t>
+      </w:r>
+      <w:r>
+        <w:t xml:space="preserve">with </w:t>
+      </w:r>
+      <w:r>
+        <w:t>everyday data</w:t>
+      </w:r>
+      <w:r>
+        <w:t xml:space="preserve"> often fitting the bell curve shape of this distribution.</w:t>
+      </w:r>
+    </w:p>
+    <w:p>
+      <w:r>
+        <w:t xml:space="preserve">Customers are likely to have tasks which take </w:t>
+      </w:r>
+      <w:r>
+        <w:t>similar lengths of</w:t>
+      </w:r>
+      <w:r>
+        <w:t xml:space="preserve"> time, which would form the middle of the bell curve, and a small number of customers will have tasks which take an extremely long or short amount of time, which would be represented by the ends of the bell curve. </w:t>
+      </w:r>
+      <w:r>
+        <w:t xml:space="preserve">The same would apply for the tolerance of a customer; most will have a similar tolerance for queue time, but there will be a small minority who </w:t>
+      </w:r>
+      <w:r>
+        <w:t>are</w:t>
+      </w:r>
+      <w:r>
+        <w:t xml:space="preserve"> either easily frustrated and have a very low tolerance, or </w:t>
+      </w:r>
+      <w:r>
+        <w:t>very patient and have a very high tolerance.</w:t>
+      </w:r>
+    </w:p>
+    <w:p>
+      <w:pPr>
+        <w:rPr>
+          <w:i/>
+          <w:iCs/>
+        </w:rPr>
+      </w:pPr>
+      <w:r>
+        <w:t>The normal distribution takes the mean and standard deviation as parameters</w:t>
+      </w:r>
+      <w:r>
+        <w:t xml:space="preserve">. These can be configured in </w:t>
+      </w:r>
+      <w:r>
+        <w:rPr>
+          <w:i/>
+          <w:iCs/>
+        </w:rPr>
+        <w:t>inputParameters.txt</w:t>
+      </w:r>
+      <w:r>
+        <w:t xml:space="preserve"> for</w:t>
+      </w:r>
+      <w:r>
+        <w:t xml:space="preserve"> the task completion time and tolerance of customers</w:t>
+      </w:r>
+      <w:r>
+        <w:t xml:space="preserve">. For example, </w:t>
+      </w:r>
+      <w:r>
+        <w:t xml:space="preserve">if the user </w:t>
+      </w:r>
+      <w:r>
+        <w:t xml:space="preserve">expects customers to have </w:t>
+      </w:r>
+      <w:r>
+        <w:t xml:space="preserve">an average task completion of five with a </w:t>
+      </w:r>
+      <w:r>
+        <w:t xml:space="preserve">standard deviation of two, then they would set </w:t>
+      </w:r>
+      <w:r>
+        <w:rPr>
+          <w:i/>
+          <w:iCs/>
+        </w:rPr>
+        <w:t>meanMinsPerCustomerTask</w:t>
+      </w:r>
+      <w:r>
+        <w:rPr>
+          <w:i/>
+          <w:iCs/>
+        </w:rPr>
+        <w:t xml:space="preserve"> </w:t>
+      </w:r>
+      <w:r>
+        <w:t xml:space="preserve">to 5, and </w:t>
+      </w:r>
+      <w:r>
+        <w:rPr>
+          <w:i/>
+          <w:iCs/>
+        </w:rPr>
+        <w:t>standardDeviationMinsPerCustomerTask</w:t>
+      </w:r>
+      <w:r>
+        <w:t xml:space="preserve"> to 2.</w:t>
+      </w:r>
+    </w:p>
+    <w:p>
+      <w:pPr>
+        <w:pStyle w:val="Heading2"/>
+      </w:pPr>
+      <w:r>
+        <w:t>Problems Encountered</w:t>
+      </w:r>
+    </w:p>
+    <w:p>
+      <w:r>
+        <w:t xml:space="preserve">In my program, I have attempted to free pointers where necessary to prevent memory leaks. However, </w:t>
+      </w:r>
+      <w:r>
+        <w:t xml:space="preserve">using the </w:t>
+      </w:r>
+      <w:r>
+        <w:rPr>
+          <w:i/>
+          <w:iCs/>
+        </w:rPr>
+        <w:t>valgrind</w:t>
+      </w:r>
+      <w:r>
+        <w:t xml:space="preserve"> utility has identified that there are cases where my program will </w:t>
+      </w:r>
+      <w:r>
+        <w:t>encounter memory leaks. These will not occur all the time</w:t>
+      </w:r>
+      <w:r>
+        <w:t xml:space="preserve">; from my testing, a leak occurs approximately 50% of the time. </w:t>
+      </w:r>
+      <w:r>
+        <w:t xml:space="preserve">When they do occur, the origin can be traced back to the </w:t>
+      </w:r>
+      <w:r>
+        <w:rPr>
+          <w:i/>
+          <w:iCs/>
+        </w:rPr>
+        <w:t>customer</w:t>
+      </w:r>
+      <w:r>
+        <w:t xml:space="preserve"> variable in the </w:t>
+      </w:r>
+      <w:r>
+        <w:t>create</w:t>
+      </w:r>
+      <w:r>
+        <w:rPr>
+          <w:i/>
+          <w:iCs/>
+        </w:rPr>
+        <w:t>_new_customer</w:t>
+      </w:r>
+      <w:r>
+        <w:t xml:space="preserve"> function, which is called from the </w:t>
+      </w:r>
+      <w:r>
+        <w:rPr>
+          <w:i/>
+          <w:iCs/>
+        </w:rPr>
+        <w:t>enqueue</w:t>
+      </w:r>
+      <w:r>
+        <w:t xml:space="preserve"> function. I have attempted to fix this problem by </w:t>
+      </w:r>
+      <w:r>
+        <w:t xml:space="preserve">doing </w:t>
+      </w:r>
+      <w:r>
+        <w:rPr>
+          <w:i/>
+          <w:iCs/>
+        </w:rPr>
+        <w:t>free(customer);</w:t>
+      </w:r>
+      <w:r>
+        <w:t xml:space="preserve"> at the end of the </w:t>
+      </w:r>
+      <w:r>
+        <w:rPr>
+          <w:i/>
+          <w:iCs/>
+        </w:rPr>
+        <w:t>dequeue</w:t>
+      </w:r>
+      <w:r>
+        <w:t xml:space="preserve"> function, which is when the customer goes out of scope</w:t>
+      </w:r>
+      <w:r>
+        <w:t>, but the issue persists</w:t>
+      </w:r>
+      <w:r>
+        <w:t>.</w:t>
       </w:r>
     </w:p>
     <w:p>
@@ -34,16 +566,21 @@
         <w:pStyle w:val="Heading1"/>
       </w:pPr>
       <w:r>
-        <w:t>Simulator Experiment</w:t>
-      </w:r>
-    </w:p>
-    <w:p/>
+        <w:t xml:space="preserve">Simulator </w:t>
+      </w:r>
+      <w:r>
+        <w:t>Experiment</w:t>
+      </w:r>
+    </w:p>
     <w:p>
       <w:pPr>
         <w:pStyle w:val="Heading2"/>
       </w:pPr>
       <w:r>
-        <w:t>Results</w:t>
+        <w:t>Configuration</w:t>
+      </w:r>
+      <w:r>
+        <w:t>s</w:t>
       </w:r>
     </w:p>
     <w:p/>
@@ -52,13 +589,22 @@
         <w:pStyle w:val="Heading2"/>
       </w:pPr>
       <w:r>
+        <w:t>Results</w:t>
+      </w:r>
+    </w:p>
+    <w:p/>
+    <w:p>
+      <w:pPr>
+        <w:pStyle w:val="Heading2"/>
+      </w:pPr>
+      <w:r>
         <w:t>Evaluation</w:t>
       </w:r>
     </w:p>
     <w:p/>
     <w:sectPr>
-      <w:headerReference w:type="default" r:id="rId7"/>
-      <w:footerReference w:type="default" r:id="rId8"/>
+      <w:headerReference w:type="default" r:id="rId8"/>
+      <w:footerReference w:type="default" r:id="rId9"/>
       <w:pgSz w:w="11906" w:h="16838"/>
       <w:pgMar w:top="1440" w:right="1440" w:bottom="1440" w:left="1440" w:header="708" w:footer="708" w:gutter="0"/>
       <w:cols w:space="708"/>
@@ -88,6 +634,13 @@
       <w:r>
         <w:continuationSeparator/>
       </w:r>
+    </w:p>
+  </w:endnote>
+  <w:endnote w:type="continuationNotice" w:id="1">
+    <w:p>
+      <w:pPr>
+        <w:spacing w:after="0" w:line="240" w:lineRule="auto"/>
+      </w:pPr>
     </w:p>
   </w:endnote>
 </w:endnotes>
@@ -191,6 +744,13 @@
       </w:r>
     </w:p>
   </w:footnote>
+  <w:footnote w:type="continuationNotice" w:id="1">
+    <w:p>
+      <w:pPr>
+        <w:spacing w:after="0" w:line="240" w:lineRule="auto"/>
+      </w:pPr>
+    </w:p>
+  </w:footnote>
 </w:footnotes>
 </file>
 
@@ -213,6 +773,10 @@
     </w:r>
   </w:p>
 </w:hdr>
+</file>
+
+<file path=word/numbering.xml><?xml version="1.0" encoding="utf-8"?>
+<w:numbering xmlns:wpc="http://schemas.microsoft.com/office/word/2010/wordprocessingCanvas" xmlns:cx="http://schemas.microsoft.com/office/drawing/2014/chartex" xmlns:cx1="http://schemas.microsoft.com/office/drawing/2015/9/8/chartex" xmlns:cx2="http://schemas.microsoft.com/office/drawing/2015/10/21/chartex" xmlns:cx3="http://schemas.microsoft.com/office/drawing/2016/5/9/chartex" xmlns:cx4="http://schemas.microsoft.com/office/drawing/2016/5/10/chartex" xmlns:cx5="http://schemas.microsoft.com/office/drawing/2016/5/11/chartex" xmlns:cx6="http://schemas.microsoft.com/office/drawing/2016/5/12/chartex" xmlns:cx7="http://schemas.microsoft.com/office/drawing/2016/5/13/chartex" xmlns:cx8="http://schemas.microsoft.com/office/drawing/2016/5/14/chartex" xmlns:mc="http://schemas.openxmlformats.org/markup-compatibility/2006" xmlns:aink="http://schemas.microsoft.com/office/drawing/2016/ink" xmlns:am3d="http://schemas.microsoft.com/office/drawing/2017/model3d" xmlns:o="urn:schemas-microsoft-com:office:office" xmlns:r="http://schemas.openxmlformats.org/officeDocument/2006/relationships" xmlns:m="http://schemas.openxmlformats.org/officeDocument/2006/math" xmlns:v="urn:schemas-microsoft-com:vml" xmlns:wp14="http://schemas.microsoft.com/office/word/2010/wordprocessingDrawing" xmlns:wp="http://schemas.openxmlformats.org/drawingml/2006/wordprocessingDrawing" xmlns:w10="urn:schemas-microsoft-com:office:word" xmlns:w="http://schemas.openxmlformats.org/wordprocessingml/2006/main" xmlns:w14="http://schemas.microsoft.com/office/word/2010/wordml" xmlns:w15="http://schemas.microsoft.com/office/word/2012/wordml" xmlns:w16cex="http://schemas.microsoft.com/office/word/2018/wordml/cex" xmlns:w16cid="http://schemas.microsoft.com/office/word/2016/wordml/cid" xmlns:w16="http://schemas.microsoft.com/office/word/2018/wordml" xmlns:w16se="http://schemas.microsoft.com/office/word/2015/wordml/symex" xmlns:wpg="http://schemas.microsoft.com/office/word/2010/wordprocessingGroup" xmlns:wpi="http://schemas.microsoft.com/office/word/2010/wordprocessingInk" xmlns:wne="http://schemas.microsoft.com/office/word/2006/wordml" xmlns:wps="http://schemas.microsoft.com/office/word/2010/wordprocessingShape" mc:Ignorable="w14 w15 w16se w16cid w16 w16cex wp14"/>
 </file>
 
 <file path=word/styles.xml><?xml version="1.0" encoding="utf-8"?>

</xml_diff>

<commit_message>
Add project structure section
</commit_message>
<xml_diff>
--- a/Report - Post Office Queuing System Simulation.docx
+++ b/Report - Post Office Queuing System Simulation.docx
@@ -102,24 +102,12 @@
       <w:r>
         <w:t>In my C programs, I have adopted the GNU Standards (</w:t>
       </w:r>
-      <w:hyperlink r:id="rId7" w:history="1">
+      <w:hyperlink r:id="rId6" w:history="1">
         <w:r>
           <w:rPr>
             <w:rStyle w:val="Hyperlink"/>
           </w:rPr>
-          <w:t>https://www.gnu.org/prep/standards/html_node/Writin</w:t>
-        </w:r>
-        <w:r>
-          <w:rPr>
-            <w:rStyle w:val="Hyperlink"/>
-          </w:rPr>
-          <w:t>g</w:t>
-        </w:r>
-        <w:r>
-          <w:rPr>
-            <w:rStyle w:val="Hyperlink"/>
-          </w:rPr>
-          <w:t>-C.html</w:t>
+          <w:t>https://www.gnu.org/prep/standards/html_node/Writing-C.html</w:t>
         </w:r>
       </w:hyperlink>
       <w:r>
@@ -356,24 +344,46 @@
         <w:t xml:space="preserve">aximum time a customer is willing to queue for. This is because </w:t>
       </w:r>
       <w:r>
-        <w:t xml:space="preserve">the normal distribution </w:t>
-      </w:r>
+        <w:t xml:space="preserve">the normal distribution approximates many natural phenomena, </w:t>
+      </w:r>
+      <w:r>
+        <w:t xml:space="preserve">with </w:t>
+      </w:r>
+      <w:r>
+        <w:t>everyday data</w:t>
+      </w:r>
+      <w:r>
+        <w:t xml:space="preserve"> often fitting the bell curve shape of this distribution.</w:t>
+      </w:r>
+      <w:r>
+        <w:t xml:space="preserve"> The </w:t>
+      </w:r>
+      <w:r>
+        <w:rPr>
+          <w:i/>
+          <w:iCs/>
+        </w:rPr>
+        <w:t xml:space="preserve">central limit theorem </w:t>
+      </w:r>
+      <w:r>
+        <w:t>states that for many situations, when</w:t>
+      </w:r>
+      <w:r>
+        <w:t xml:space="preserve"> </w:t>
+      </w:r>
+      <w:r>
+        <w:t>independent random variables are added, their normalised sum tends towards a normal distribution</w:t>
+      </w:r>
+      <w:r>
+        <w:t xml:space="preserve"> as the sample size becomes larger</w:t>
+      </w:r>
+      <w:r>
+        <w:t xml:space="preserve">, even if their original variables are not normally distributed. </w:t>
+      </w:r>
+    </w:p>
+    <w:p>
       <w:r>
         <w:lastRenderedPageBreak/>
-        <w:t xml:space="preserve">approximates many natural phenomena, </w:t>
-      </w:r>
-      <w:r>
-        <w:t xml:space="preserve">with </w:t>
-      </w:r>
-      <w:r>
-        <w:t>everyday data</w:t>
-      </w:r>
-      <w:r>
-        <w:t xml:space="preserve"> often fitting the bell curve shape of this distribution.</w:t>
-      </w:r>
-    </w:p>
-    <w:p>
-      <w:r>
         <w:t xml:space="preserve">Customers are likely to have tasks which take </w:t>
       </w:r>
       <w:r>
@@ -469,6 +479,264 @@
         <w:pStyle w:val="Heading2"/>
       </w:pPr>
       <w:r>
+        <w:t>Project Structure</w:t>
+      </w:r>
+    </w:p>
+    <w:p>
+      <w:r>
+        <w:t xml:space="preserve">My program performed the queuing system simulation through </w:t>
+      </w:r>
+      <w:r>
+        <w:t xml:space="preserve">the implementation of a queue as a data structure, using linked lists. </w:t>
+      </w:r>
+      <w:r>
+        <w:t xml:space="preserve">A queue is represented by a </w:t>
+      </w:r>
+      <w:r>
+        <w:t>linked list,</w:t>
+      </w:r>
+      <w:r>
+        <w:t xml:space="preserve"> which has </w:t>
+      </w:r>
+      <w:r>
+        <w:t xml:space="preserve">attributes of </w:t>
+      </w:r>
+      <w:r>
+        <w:rPr>
+          <w:i/>
+          <w:iCs/>
+        </w:rPr>
+        <w:t>queue</w:t>
+      </w:r>
+      <w:r>
+        <w:rPr>
+          <w:i/>
+          <w:iCs/>
+        </w:rPr>
+        <w:t>_</w:t>
+      </w:r>
+      <w:r>
+        <w:rPr>
+          <w:i/>
+          <w:iCs/>
+        </w:rPr>
+        <w:t>length</w:t>
+      </w:r>
+      <w:r>
+        <w:t xml:space="preserve"> </w:t>
+      </w:r>
+      <w:r>
+        <w:t xml:space="preserve">and </w:t>
+      </w:r>
+      <w:r>
+        <w:rPr>
+          <w:i/>
+          <w:iCs/>
+        </w:rPr>
+        <w:t>max_queue_length</w:t>
+      </w:r>
+      <w:r>
+        <w:t xml:space="preserve">. In the linked list, </w:t>
+      </w:r>
+      <w:r>
+        <w:t xml:space="preserve">there are nodes, which have </w:t>
+      </w:r>
+      <w:r>
+        <w:t xml:space="preserve">front and rear pointers to other nodes, or </w:t>
+      </w:r>
+      <w:r>
+        <w:rPr>
+          <w:i/>
+          <w:iCs/>
+        </w:rPr>
+        <w:t>NULL</w:t>
+      </w:r>
+      <w:r>
+        <w:t xml:space="preserve"> if they are at the front or back of the queue.</w:t>
+      </w:r>
+    </w:p>
+    <w:p>
+      <w:r>
+        <w:t>Customers</w:t>
+      </w:r>
+      <w:r>
+        <w:t xml:space="preserve"> join the queue as nodes, </w:t>
+      </w:r>
+      <w:r>
+        <w:t xml:space="preserve">which have attributes of </w:t>
+      </w:r>
+      <w:r>
+        <w:rPr>
+          <w:i/>
+          <w:iCs/>
+        </w:rPr>
+        <w:t xml:space="preserve">mins </w:t>
+      </w:r>
+      <w:r>
+        <w:t xml:space="preserve">(for the time their </w:t>
+      </w:r>
+      <w:r>
+        <w:t>task</w:t>
+      </w:r>
+      <w:r>
+        <w:t xml:space="preserve"> </w:t>
+      </w:r>
+      <w:r>
+        <w:t xml:space="preserve">will take to complete), </w:t>
+      </w:r>
+      <w:r>
+        <w:rPr>
+          <w:i/>
+          <w:iCs/>
+        </w:rPr>
+        <w:t>time_waited</w:t>
+      </w:r>
+      <w:r>
+        <w:t xml:space="preserve"> (for how long they have waited in the queue for a service point), and </w:t>
+      </w:r>
+      <w:r>
+        <w:rPr>
+          <w:i/>
+          <w:iCs/>
+        </w:rPr>
+        <w:t>tolerance</w:t>
+      </w:r>
+      <w:r>
+        <w:t xml:space="preserve"> (</w:t>
+      </w:r>
+      <w:r>
+        <w:t>for how long they are willing to wait in the queue before leaving early).</w:t>
+      </w:r>
+    </w:p>
+    <w:p>
+      <w:r>
+        <w:t xml:space="preserve">Service points are managed by an array of integers, </w:t>
+      </w:r>
+      <w:r>
+        <w:rPr>
+          <w:i/>
+          <w:iCs/>
+        </w:rPr>
+        <w:t>service_point</w:t>
+      </w:r>
+      <w:r>
+        <w:rPr>
+          <w:i/>
+          <w:iCs/>
+        </w:rPr>
+        <w:t>s</w:t>
+      </w:r>
+      <w:r>
+        <w:t>. This i</w:t>
+      </w:r>
+      <w:r>
+        <w:t xml:space="preserve">mplementation is </w:t>
+      </w:r>
+      <w:r>
+        <w:t>possible because the number of service points is specified in the input parameters file</w:t>
+      </w:r>
+      <w:r>
+        <w:t>. It has an advantage over other data structures, as the</w:t>
+      </w:r>
+      <w:r>
+        <w:t xml:space="preserve"> </w:t>
+      </w:r>
+      <w:r>
+        <w:t xml:space="preserve">time complexity </w:t>
+      </w:r>
+      <w:r>
+        <w:t xml:space="preserve">for accessing it in the worst case is O(1), compared to O(n) for </w:t>
+      </w:r>
+      <w:r>
+        <w:t xml:space="preserve">many </w:t>
+      </w:r>
+      <w:r>
+        <w:t>other data structures, such as</w:t>
+      </w:r>
+      <w:r>
+        <w:t xml:space="preserve"> linked lists, stacks, and queues. Meanwhile, it remains level in space complexity in the worst case, at O(n)</w:t>
+      </w:r>
+      <w:r>
+        <w:t xml:space="preserve">, which is the same as the data </w:t>
+      </w:r>
+      <w:r>
+        <w:t>structures as aforementioned</w:t>
+      </w:r>
+      <w:r>
+        <w:t>.</w:t>
+      </w:r>
+    </w:p>
+    <w:p>
+      <w:r>
+        <w:t>At the start</w:t>
+      </w:r>
+      <w:r>
+        <w:t xml:space="preserve"> of the program</w:t>
+      </w:r>
+      <w:r>
+        <w:t xml:space="preserve">, </w:t>
+      </w:r>
+      <w:r>
+        <w:t>the array of service points is created. Then, the simulations start to run. At the start of each simulation, the queue is created.</w:t>
+      </w:r>
+      <w:r>
+        <w:t xml:space="preserve"> Time intervals are represented by </w:t>
+      </w:r>
+      <w:r>
+        <w:t>time slice</w:t>
+      </w:r>
+      <w:r>
+        <w:t>s, each representing a minute passing.</w:t>
+      </w:r>
+    </w:p>
+    <w:p>
+      <w:r>
+        <w:t xml:space="preserve">During each time slice, </w:t>
+      </w:r>
+      <w:r>
+        <w:t xml:space="preserve">regardless of whether the </w:t>
+      </w:r>
+      <w:r>
+        <w:t xml:space="preserve">branch is past closing time, if the branch is not empty (meaning there are either customers in the queue, or </w:t>
+      </w:r>
+      <w:r>
+        <w:t>in a service point), a series of processes are performed. C</w:t>
+      </w:r>
+      <w:r>
+        <w:t>ustomers already in the service points get served</w:t>
+      </w:r>
+      <w:r>
+        <w:t>, meaning their task time gets reduced by one.</w:t>
+      </w:r>
+      <w:r>
+        <w:t xml:space="preserve"> This may result in a customer who has finished being served, and leave the system.</w:t>
+      </w:r>
+      <w:r>
+        <w:t xml:space="preserve"> If there is a customer at the front of the queue and a service point is free, it will fulfil them, and other customers in the queue will move up by one. All customers in the queue have their time waited incremented, and customers who have pas</w:t>
+      </w:r>
+      <w:r>
+        <w:t>sed</w:t>
+      </w:r>
+      <w:r>
+        <w:t xml:space="preserve"> their </w:t>
+      </w:r>
+      <w:r>
+        <w:t xml:space="preserve">tolerance for waiting will be timed out. </w:t>
+      </w:r>
+    </w:p>
+    <w:p>
+      <w:r>
+        <w:t xml:space="preserve">Then, </w:t>
+      </w:r>
+      <w:r>
+        <w:t>the program checks if there are new customers who want to join the queue if the branch is not past closing time. Their task time and tolerance are randomly generated using the normal distribution, while the number of new customers is generated by the Poisson distribution. Each new customer either joins the queue if there is space, or leaves unfulfilled otherwise.</w:t>
+      </w:r>
+    </w:p>
+    <w:p>
+      <w:pPr>
+        <w:pStyle w:val="Heading2"/>
+      </w:pPr>
+      <w:r>
         <w:t>Problems Encountered</w:t>
       </w:r>
     </w:p>
@@ -589,6 +857,7 @@
         <w:pStyle w:val="Heading2"/>
       </w:pPr>
       <w:r>
+        <w:lastRenderedPageBreak/>
         <w:t>Results</w:t>
       </w:r>
     </w:p>
@@ -603,10 +872,10 @@
     </w:p>
     <w:p/>
     <w:sectPr>
-      <w:headerReference w:type="default" r:id="rId8"/>
-      <w:footerReference w:type="default" r:id="rId9"/>
+      <w:headerReference w:type="default" r:id="rId7"/>
+      <w:footerReference w:type="default" r:id="rId8"/>
       <w:pgSz w:w="11906" w:h="16838"/>
-      <w:pgMar w:top="1440" w:right="1440" w:bottom="1440" w:left="1440" w:header="708" w:footer="708" w:gutter="0"/>
+      <w:pgMar w:top="720" w:right="720" w:bottom="720" w:left="720" w:header="708" w:footer="708" w:gutter="0"/>
       <w:cols w:space="708"/>
       <w:docGrid w:linePitch="360"/>
     </w:sectPr>
@@ -759,6 +1028,7 @@
   <w:p>
     <w:pPr>
       <w:pStyle w:val="Header"/>
+      <w:spacing w:after="240"/>
       <w:rPr>
         <w:i/>
         <w:iCs/>
@@ -773,10 +1043,6 @@
     </w:r>
   </w:p>
 </w:hdr>
-</file>
-
-<file path=word/numbering.xml><?xml version="1.0" encoding="utf-8"?>
-<w:numbering xmlns:wpc="http://schemas.microsoft.com/office/word/2010/wordprocessingCanvas" xmlns:cx="http://schemas.microsoft.com/office/drawing/2014/chartex" xmlns:cx1="http://schemas.microsoft.com/office/drawing/2015/9/8/chartex" xmlns:cx2="http://schemas.microsoft.com/office/drawing/2015/10/21/chartex" xmlns:cx3="http://schemas.microsoft.com/office/drawing/2016/5/9/chartex" xmlns:cx4="http://schemas.microsoft.com/office/drawing/2016/5/10/chartex" xmlns:cx5="http://schemas.microsoft.com/office/drawing/2016/5/11/chartex" xmlns:cx6="http://schemas.microsoft.com/office/drawing/2016/5/12/chartex" xmlns:cx7="http://schemas.microsoft.com/office/drawing/2016/5/13/chartex" xmlns:cx8="http://schemas.microsoft.com/office/drawing/2016/5/14/chartex" xmlns:mc="http://schemas.openxmlformats.org/markup-compatibility/2006" xmlns:aink="http://schemas.microsoft.com/office/drawing/2016/ink" xmlns:am3d="http://schemas.microsoft.com/office/drawing/2017/model3d" xmlns:o="urn:schemas-microsoft-com:office:office" xmlns:r="http://schemas.openxmlformats.org/officeDocument/2006/relationships" xmlns:m="http://schemas.openxmlformats.org/officeDocument/2006/math" xmlns:v="urn:schemas-microsoft-com:vml" xmlns:wp14="http://schemas.microsoft.com/office/word/2010/wordprocessingDrawing" xmlns:wp="http://schemas.openxmlformats.org/drawingml/2006/wordprocessingDrawing" xmlns:w10="urn:schemas-microsoft-com:office:word" xmlns:w="http://schemas.openxmlformats.org/wordprocessingml/2006/main" xmlns:w14="http://schemas.microsoft.com/office/word/2010/wordml" xmlns:w15="http://schemas.microsoft.com/office/word/2012/wordml" xmlns:w16cex="http://schemas.microsoft.com/office/word/2018/wordml/cex" xmlns:w16cid="http://schemas.microsoft.com/office/word/2016/wordml/cid" xmlns:w16="http://schemas.microsoft.com/office/word/2018/wordml" xmlns:w16se="http://schemas.microsoft.com/office/word/2015/wordml/symex" xmlns:wpg="http://schemas.microsoft.com/office/word/2010/wordprocessingGroup" xmlns:wpi="http://schemas.microsoft.com/office/word/2010/wordprocessingInk" xmlns:wne="http://schemas.microsoft.com/office/word/2006/wordml" xmlns:wps="http://schemas.microsoft.com/office/word/2010/wordprocessingShape" mc:Ignorable="w14 w15 w16se w16cid w16 w16cex wp14"/>
 </file>
 
 <file path=word/styles.xml><?xml version="1.0" encoding="utf-8"?>

</xml_diff>